<commit_message>
went over q2 and q1, added some really minor things just because(bolded so you can see). I think they are perfect
</commit_message>
<xml_diff>
--- a/q2.docx
+++ b/q2.docx
@@ -1,11 +1,10 @@
 
 <file path=word/document.xml><?xml version="1.0" encoding="utf-8"?>
-<w:document xmlns:wpc="http://schemas.microsoft.com/office/word/2010/wordprocessingCanvas" xmlns:cx="http://schemas.microsoft.com/office/drawing/2014/chartex" xmlns:mc="http://schemas.openxmlformats.org/markup-compatibility/2006" xmlns:o="urn:schemas-microsoft-com:office:office" xmlns:r="http://schemas.openxmlformats.org/officeDocument/2006/relationships" xmlns:m="http://schemas.openxmlformats.org/officeDocument/2006/math" xmlns:v="urn:schemas-microsoft-com:vml" xmlns:wp14="http://schemas.microsoft.com/office/word/2010/wordprocessingDrawing" xmlns:wp="http://schemas.openxmlformats.org/drawingml/2006/wordprocessingDrawing" xmlns:w10="urn:schemas-microsoft-com:office:word" xmlns:w="http://schemas.openxmlformats.org/wordprocessingml/2006/main" xmlns:w14="http://schemas.microsoft.com/office/word/2010/wordml" xmlns:w15="http://schemas.microsoft.com/office/word/2012/wordml" xmlns:w16se="http://schemas.microsoft.com/office/word/2015/wordml/symex" xmlns:wpg="http://schemas.microsoft.com/office/word/2010/wordprocessingGroup" xmlns:wpi="http://schemas.microsoft.com/office/word/2010/wordprocessingInk" xmlns:wne="http://schemas.microsoft.com/office/word/2006/wordml" xmlns:wps="http://schemas.microsoft.com/office/word/2010/wordprocessingShape" mc:Ignorable="w14 w15 w16se wp14">
+<w:document xmlns:wpc="http://schemas.microsoft.com/office/word/2010/wordprocessingCanvas" xmlns:cx="http://schemas.microsoft.com/office/drawing/2014/chartex" xmlns:cx1="http://schemas.microsoft.com/office/drawing/2015/9/8/chartex" xmlns:cx2="http://schemas.microsoft.com/office/drawing/2015/10/21/chartex" xmlns:cx3="http://schemas.microsoft.com/office/drawing/2016/5/9/chartex" xmlns:cx4="http://schemas.microsoft.com/office/drawing/2016/5/10/chartex" xmlns:cx5="http://schemas.microsoft.com/office/drawing/2016/5/11/chartex" xmlns:cx6="http://schemas.microsoft.com/office/drawing/2016/5/12/chartex" xmlns:cx7="http://schemas.microsoft.com/office/drawing/2016/5/13/chartex" xmlns:cx8="http://schemas.microsoft.com/office/drawing/2016/5/14/chartex" xmlns:mc="http://schemas.openxmlformats.org/markup-compatibility/2006" xmlns:aink="http://schemas.microsoft.com/office/drawing/2016/ink" xmlns:am3d="http://schemas.microsoft.com/office/drawing/2017/model3d" xmlns:o="urn:schemas-microsoft-com:office:office" xmlns:r="http://schemas.openxmlformats.org/officeDocument/2006/relationships" xmlns:m="http://schemas.openxmlformats.org/officeDocument/2006/math" xmlns:v="urn:schemas-microsoft-com:vml" xmlns:wp14="http://schemas.microsoft.com/office/word/2010/wordprocessingDrawing" xmlns:wp="http://schemas.openxmlformats.org/drawingml/2006/wordprocessingDrawing" xmlns:w10="urn:schemas-microsoft-com:office:word" xmlns:w="http://schemas.openxmlformats.org/wordprocessingml/2006/main" xmlns:w14="http://schemas.microsoft.com/office/word/2010/wordml" xmlns:w15="http://schemas.microsoft.com/office/word/2012/wordml" xmlns:w16cid="http://schemas.microsoft.com/office/word/2016/wordml/cid" xmlns:w16se="http://schemas.microsoft.com/office/word/2015/wordml/symex" xmlns:wpg="http://schemas.microsoft.com/office/word/2010/wordprocessingGroup" xmlns:wpi="http://schemas.microsoft.com/office/word/2010/wordprocessingInk" xmlns:wne="http://schemas.microsoft.com/office/word/2006/wordml" xmlns:wps="http://schemas.microsoft.com/office/word/2010/wordprocessingShape" mc:Ignorable="w14 w15 w16se w16cid wp14">
   <w:body>
     <w:p>
       <w:pPr>
         <w:rPr>
-          <w:rFonts w:hint="cs"/>
           <w:b/>
           <w:bCs/>
           <w:u w:val="single"/>
@@ -25,7 +24,7 @@
     </w:p>
     <w:p>
       <w:pPr>
-        <w:pStyle w:val="a3"/>
+        <w:pStyle w:val="ListParagraph"/>
         <w:numPr>
           <w:ilvl w:val="0"/>
           <w:numId w:val="1"/>
@@ -61,7 +60,7 @@
     </w:p>
     <w:p>
       <w:pPr>
-        <w:pStyle w:val="a3"/>
+        <w:pStyle w:val="ListParagraph"/>
         <w:numPr>
           <w:ilvl w:val="0"/>
           <w:numId w:val="1"/>
@@ -133,7 +132,7 @@
     </w:p>
     <w:p>
       <w:pPr>
-        <w:pStyle w:val="a3"/>
+        <w:pStyle w:val="ListParagraph"/>
         <w:numPr>
           <w:ilvl w:val="0"/>
           <w:numId w:val="1"/>
@@ -179,7 +178,7 @@
     </w:p>
     <w:p>
       <w:pPr>
-        <w:pStyle w:val="a3"/>
+        <w:pStyle w:val="ListParagraph"/>
         <w:numPr>
           <w:ilvl w:val="0"/>
           <w:numId w:val="1"/>
@@ -215,14 +214,11 @@
     </w:p>
     <w:p>
       <w:pPr>
-        <w:pStyle w:val="a3"/>
+        <w:pStyle w:val="ListParagraph"/>
         <w:numPr>
           <w:ilvl w:val="0"/>
           <w:numId w:val="1"/>
         </w:numPr>
-        <w:rPr>
-          <w:rFonts w:hint="cs"/>
-        </w:rPr>
       </w:pPr>
       <w:r>
         <w:rPr>
@@ -244,18 +240,49 @@
         </w:rPr>
         <w:t xml:space="preserve"> אם יש שגיאה.</w:t>
       </w:r>
-    </w:p>
-    <w:p>
-      <w:pPr>
-        <w:rPr>
-          <w:rtl/>
-        </w:rPr>
-      </w:pPr>
-    </w:p>
-    <w:p>
-      <w:pPr>
-        <w:rPr>
-          <w:rFonts w:hint="cs"/>
+      <w:r>
+        <w:rPr>
+          <w:rFonts w:hint="cs"/>
+          <w:rtl/>
+        </w:rPr>
+        <w:t xml:space="preserve"> </w:t>
+      </w:r>
+      <w:r>
+        <w:rPr>
+          <w:rFonts w:hint="cs"/>
+          <w:b/>
+          <w:bCs/>
+          <w:rtl/>
+        </w:rPr>
+        <w:t xml:space="preserve">כיוון שהיא עושה </w:t>
+      </w:r>
+      <w:r>
+        <w:rPr>
+          <w:b/>
+          <w:bCs/>
+        </w:rPr>
+        <w:t xml:space="preserve">assert </w:t>
+      </w:r>
+      <w:r>
+        <w:rPr>
+          <w:rFonts w:hint="cs"/>
+          <w:b/>
+          <w:bCs/>
+          <w:rtl/>
+        </w:rPr>
+        <w:t xml:space="preserve"> לערך החזרה מהקצאת הזכרון.</w:t>
+      </w:r>
+    </w:p>
+    <w:p>
+      <w:pPr>
+        <w:rPr>
+          <w:rtl/>
+        </w:rPr>
+      </w:pPr>
+    </w:p>
+    <w:p>
+      <w:pPr>
+        <w:rPr>
           <w:b/>
           <w:bCs/>
           <w:u w:val="single"/>
@@ -275,7 +302,7 @@
     </w:p>
     <w:p>
       <w:pPr>
-        <w:pStyle w:val="a3"/>
+        <w:pStyle w:val="ListParagraph"/>
         <w:numPr>
           <w:ilvl w:val="0"/>
           <w:numId w:val="2"/>
@@ -301,7 +328,7 @@
     </w:p>
     <w:p>
       <w:pPr>
-        <w:pStyle w:val="a3"/>
+        <w:pStyle w:val="ListParagraph"/>
         <w:numPr>
           <w:ilvl w:val="0"/>
           <w:numId w:val="2"/>
@@ -327,10 +354,44 @@
         </w:rPr>
         <w:t xml:space="preserve"> באותיות גדולות.</w:t>
       </w:r>
-    </w:p>
-    <w:p>
-      <w:pPr>
-        <w:pStyle w:val="a3"/>
+      <w:r>
+        <w:rPr>
+          <w:rFonts w:hint="cs"/>
+          <w:rtl/>
+        </w:rPr>
+        <w:t xml:space="preserve"> </w:t>
+      </w:r>
+      <w:r>
+        <w:rPr>
+          <w:rFonts w:hint="cs"/>
+          <w:b/>
+          <w:bCs/>
+          <w:rtl/>
+        </w:rPr>
+        <w:t xml:space="preserve">בנוסף </w:t>
+      </w:r>
+      <w:proofErr w:type="spellStart"/>
+      <w:r>
+        <w:rPr>
+          <w:b/>
+          <w:bCs/>
+        </w:rPr>
+        <w:t>len</w:t>
+      </w:r>
+      <w:proofErr w:type="spellEnd"/>
+      <w:r>
+        <w:rPr>
+          <w:rFonts w:hint="cs"/>
+          <w:b/>
+          <w:bCs/>
+          <w:rtl/>
+        </w:rPr>
+        <w:t xml:space="preserve"> הוא לא שם אינפורמטיבי לפי הקונבנציות.</w:t>
+      </w:r>
+    </w:p>
+    <w:p>
+      <w:pPr>
+        <w:pStyle w:val="ListParagraph"/>
         <w:numPr>
           <w:ilvl w:val="0"/>
           <w:numId w:val="2"/>
@@ -353,14 +414,11 @@
     </w:p>
     <w:p>
       <w:pPr>
-        <w:pStyle w:val="a3"/>
+        <w:pStyle w:val="ListParagraph"/>
         <w:numPr>
           <w:ilvl w:val="0"/>
           <w:numId w:val="2"/>
         </w:numPr>
-        <w:rPr>
-          <w:rFonts w:hint="cs"/>
-        </w:rPr>
       </w:pPr>
       <w:r>
         <w:rPr>
@@ -373,7 +431,6 @@
     <w:p>
       <w:pPr>
         <w:rPr>
-          <w:rFonts w:hint="cs"/>
           <w:b/>
           <w:bCs/>
           <w:u w:val="single"/>
@@ -465,126 +522,78 @@
       </w:r>
       <w:proofErr w:type="gramEnd"/>
       <w:r>
-        <w:t>char *</w:t>
+        <w:t>char *str, int times) {</w:t>
+      </w:r>
+    </w:p>
+    <w:p>
+      <w:pPr>
+        <w:bidi w:val="0"/>
+      </w:pPr>
+      <w:r>
+        <w:t xml:space="preserve">    assert(str);</w:t>
+      </w:r>
+    </w:p>
+    <w:p>
+      <w:pPr>
+        <w:bidi w:val="0"/>
+      </w:pPr>
+      <w:r>
+        <w:t xml:space="preserve">    </w:t>
+      </w:r>
+      <w:proofErr w:type="gramStart"/>
+      <w:r>
+        <w:t>assert(</w:t>
+      </w:r>
+      <w:proofErr w:type="gramEnd"/>
+      <w:r>
+        <w:t>times &gt; 0);</w:t>
+      </w:r>
+    </w:p>
+    <w:p>
+      <w:pPr>
+        <w:bidi w:val="0"/>
+      </w:pPr>
+      <w:r>
+        <w:t xml:space="preserve">    int </w:t>
       </w:r>
       <w:proofErr w:type="spellStart"/>
       <w:r>
-        <w:t>str</w:t>
+        <w:t>len</w:t>
       </w:r>
       <w:proofErr w:type="spellEnd"/>
       <w:r>
-        <w:t xml:space="preserve">, </w:t>
+        <w:t xml:space="preserve"> = </w:t>
       </w:r>
       <w:proofErr w:type="spellStart"/>
       <w:r>
-        <w:t>int</w:t>
+        <w:t>strlen</w:t>
       </w:r>
       <w:proofErr w:type="spellEnd"/>
       <w:r>
-        <w:t xml:space="preserve"> times) {</w:t>
-      </w:r>
-    </w:p>
-    <w:p>
-      <w:pPr>
-        <w:bidi w:val="0"/>
-      </w:pPr>
-      <w:r>
-        <w:t xml:space="preserve">    assert(</w:t>
-      </w:r>
-      <w:proofErr w:type="spellStart"/>
-      <w:r>
-        <w:t>str</w:t>
-      </w:r>
-      <w:proofErr w:type="spellEnd"/>
-      <w:r>
-        <w:t>);</w:t>
-      </w:r>
-    </w:p>
-    <w:p>
-      <w:pPr>
-        <w:bidi w:val="0"/>
-      </w:pPr>
-      <w:r>
-        <w:t xml:space="preserve">    </w:t>
+        <w:t>(str);</w:t>
+      </w:r>
+    </w:p>
+    <w:p>
+      <w:pPr>
+        <w:bidi w:val="0"/>
+      </w:pPr>
+      <w:r>
+        <w:t xml:space="preserve">    char *out = malloc((len+1) * times);</w:t>
+      </w:r>
+    </w:p>
+    <w:p>
+      <w:pPr>
+        <w:bidi w:val="0"/>
+      </w:pPr>
+      <w:r>
+        <w:t xml:space="preserve">    if</w:t>
       </w:r>
       <w:proofErr w:type="gramStart"/>
       <w:r>
-        <w:t>assert(</w:t>
+        <w:t>(!out</w:t>
       </w:r>
       <w:proofErr w:type="gramEnd"/>
       <w:r>
-        <w:t>times &gt; 0);</w:t>
-      </w:r>
-    </w:p>
-    <w:p>
-      <w:pPr>
-        <w:bidi w:val="0"/>
-      </w:pPr>
-      <w:r>
-        <w:t xml:space="preserve">    </w:t>
-      </w:r>
-      <w:proofErr w:type="spellStart"/>
-      <w:r>
-        <w:t>int</w:t>
-      </w:r>
-      <w:proofErr w:type="spellEnd"/>
-      <w:r>
-        <w:t xml:space="preserve"> </w:t>
-      </w:r>
-      <w:proofErr w:type="spellStart"/>
-      <w:r>
-        <w:t>len</w:t>
-      </w:r>
-      <w:proofErr w:type="spellEnd"/>
-      <w:r>
-        <w:t xml:space="preserve"> = </w:t>
-      </w:r>
-      <w:proofErr w:type="spellStart"/>
-      <w:r>
-        <w:t>strlen</w:t>
-      </w:r>
-      <w:proofErr w:type="spellEnd"/>
-      <w:r>
-        <w:t>(</w:t>
-      </w:r>
-      <w:proofErr w:type="spellStart"/>
-      <w:r>
-        <w:t>str</w:t>
-      </w:r>
-      <w:proofErr w:type="spellEnd"/>
-      <w:r>
-        <w:t>);</w:t>
-      </w:r>
-    </w:p>
-    <w:p>
-      <w:pPr>
-        <w:bidi w:val="0"/>
-      </w:pPr>
-      <w:r>
-        <w:t xml:space="preserve">    char *out = </w:t>
-      </w:r>
-      <w:proofErr w:type="spellStart"/>
-      <w:r>
-        <w:t>malloc</w:t>
-      </w:r>
-      <w:proofErr w:type="spellEnd"/>
-      <w:r>
-        <w:t>((len+1) * times);</w:t>
-      </w:r>
-    </w:p>
-    <w:p>
-      <w:pPr>
-        <w:bidi w:val="0"/>
-      </w:pPr>
-      <w:r>
-        <w:t xml:space="preserve">    if</w:t>
-      </w:r>
-      <w:proofErr w:type="gramStart"/>
-      <w:r>
-        <w:t>(!out</w:t>
-      </w:r>
-      <w:proofErr w:type="gramEnd"/>
-      <w:r>
         <w:t xml:space="preserve">){ </w:t>
       </w:r>
     </w:p>
@@ -620,15 +629,7 @@
         <w:bidi w:val="0"/>
       </w:pPr>
       <w:r>
-        <w:t xml:space="preserve">    for (</w:t>
-      </w:r>
-      <w:proofErr w:type="spellStart"/>
-      <w:r>
-        <w:t>int</w:t>
-      </w:r>
-      <w:proofErr w:type="spellEnd"/>
-      <w:r>
-        <w:t xml:space="preserve"> </w:t>
+        <w:t xml:space="preserve">    for (int </w:t>
       </w:r>
       <w:proofErr w:type="spellStart"/>
       <w:r>
@@ -673,30 +674,22 @@
       </w:r>
       <w:proofErr w:type="gramEnd"/>
       <w:r>
-        <w:t xml:space="preserve">iterator, </w:t>
+        <w:t>iterator, str);</w:t>
+      </w:r>
+    </w:p>
+    <w:p>
+      <w:pPr>
+        <w:bidi w:val="0"/>
+      </w:pPr>
+      <w:r>
+        <w:t xml:space="preserve">      iterator = iterator + </w:t>
       </w:r>
       <w:proofErr w:type="spellStart"/>
       <w:r>
-        <w:t>str</w:t>
+        <w:t>len</w:t>
       </w:r>
       <w:proofErr w:type="spellEnd"/>
       <w:r>
-        <w:t>);</w:t>
-      </w:r>
-    </w:p>
-    <w:p>
-      <w:pPr>
-        <w:bidi w:val="0"/>
-      </w:pPr>
-      <w:r>
-        <w:t xml:space="preserve">      iterator = iterator + </w:t>
-      </w:r>
-      <w:proofErr w:type="spellStart"/>
-      <w:r>
-        <w:t>len</w:t>
-      </w:r>
-      <w:proofErr w:type="spellEnd"/>
-      <w:r>
         <w:t>;</w:t>
       </w:r>
     </w:p>
@@ -722,15 +715,11 @@
     <w:p>
       <w:pPr>
         <w:bidi w:val="0"/>
-        <w:rPr>
-          <w:rFonts w:hint="cs"/>
-        </w:rPr>
-      </w:pPr>
-      <w:r>
+      </w:pPr>
+      <w:r>
+        <w:lastRenderedPageBreak/>
         <w:t>}</w:t>
       </w:r>
-      <w:bookmarkStart w:id="0" w:name="_GoBack"/>
-      <w:bookmarkEnd w:id="0"/>
     </w:p>
     <w:sectPr>
       <w:pgSz w:w="11906" w:h="16838"/>
@@ -745,7 +734,7 @@
 </file>
 
 <file path=word/numbering.xml><?xml version="1.0" encoding="utf-8"?>
-<w:numbering xmlns:wpc="http://schemas.microsoft.com/office/word/2010/wordprocessingCanvas" xmlns:cx="http://schemas.microsoft.com/office/drawing/2014/chartex" xmlns:mc="http://schemas.openxmlformats.org/markup-compatibility/2006" xmlns:o="urn:schemas-microsoft-com:office:office" xmlns:r="http://schemas.openxmlformats.org/officeDocument/2006/relationships" xmlns:m="http://schemas.openxmlformats.org/officeDocument/2006/math" xmlns:v="urn:schemas-microsoft-com:vml" xmlns:wp14="http://schemas.microsoft.com/office/word/2010/wordprocessingDrawing" xmlns:wp="http://schemas.openxmlformats.org/drawingml/2006/wordprocessingDrawing" xmlns:w10="urn:schemas-microsoft-com:office:word" xmlns:w="http://schemas.openxmlformats.org/wordprocessingml/2006/main" xmlns:w14="http://schemas.microsoft.com/office/word/2010/wordml" xmlns:w15="http://schemas.microsoft.com/office/word/2012/wordml" xmlns:w16se="http://schemas.microsoft.com/office/word/2015/wordml/symex" xmlns:wpg="http://schemas.microsoft.com/office/word/2010/wordprocessingGroup" xmlns:wpi="http://schemas.microsoft.com/office/word/2010/wordprocessingInk" xmlns:wne="http://schemas.microsoft.com/office/word/2006/wordml" xmlns:wps="http://schemas.microsoft.com/office/word/2010/wordprocessingShape" mc:Ignorable="w14 w15 w16se wp14">
+<w:numbering xmlns:wpc="http://schemas.microsoft.com/office/word/2010/wordprocessingCanvas" xmlns:cx="http://schemas.microsoft.com/office/drawing/2014/chartex" xmlns:cx1="http://schemas.microsoft.com/office/drawing/2015/9/8/chartex" xmlns:cx2="http://schemas.microsoft.com/office/drawing/2015/10/21/chartex" xmlns:cx3="http://schemas.microsoft.com/office/drawing/2016/5/9/chartex" xmlns:cx4="http://schemas.microsoft.com/office/drawing/2016/5/10/chartex" xmlns:cx5="http://schemas.microsoft.com/office/drawing/2016/5/11/chartex" xmlns:cx6="http://schemas.microsoft.com/office/drawing/2016/5/12/chartex" xmlns:cx7="http://schemas.microsoft.com/office/drawing/2016/5/13/chartex" xmlns:cx8="http://schemas.microsoft.com/office/drawing/2016/5/14/chartex" xmlns:mc="http://schemas.openxmlformats.org/markup-compatibility/2006" xmlns:aink="http://schemas.microsoft.com/office/drawing/2016/ink" xmlns:am3d="http://schemas.microsoft.com/office/drawing/2017/model3d" xmlns:o="urn:schemas-microsoft-com:office:office" xmlns:r="http://schemas.openxmlformats.org/officeDocument/2006/relationships" xmlns:m="http://schemas.openxmlformats.org/officeDocument/2006/math" xmlns:v="urn:schemas-microsoft-com:vml" xmlns:wp14="http://schemas.microsoft.com/office/word/2010/wordprocessingDrawing" xmlns:wp="http://schemas.openxmlformats.org/drawingml/2006/wordprocessingDrawing" xmlns:w10="urn:schemas-microsoft-com:office:word" xmlns:w="http://schemas.openxmlformats.org/wordprocessingml/2006/main" xmlns:w14="http://schemas.microsoft.com/office/word/2010/wordml" xmlns:w15="http://schemas.microsoft.com/office/word/2012/wordml" xmlns:w16cid="http://schemas.microsoft.com/office/word/2016/wordml/cid" xmlns:w16se="http://schemas.microsoft.com/office/word/2015/wordml/symex" xmlns:wpg="http://schemas.microsoft.com/office/word/2010/wordprocessingGroup" xmlns:wpi="http://schemas.microsoft.com/office/word/2010/wordprocessingInk" xmlns:wne="http://schemas.microsoft.com/office/word/2006/wordml" xmlns:wps="http://schemas.microsoft.com/office/word/2010/wordprocessingShape" mc:Ignorable="w14 w15 w16se w16cid wp14">
   <w:abstractNum w:abstractNumId="0" w15:restartNumberingAfterBreak="0">
     <w:nsid w:val="065F282D"/>
     <w:multiLevelType w:val="hybridMultilevel"/>
@@ -934,7 +923,7 @@
 </file>
 
 <file path=word/styles.xml><?xml version="1.0" encoding="utf-8"?>
-<w:styles xmlns:mc="http://schemas.openxmlformats.org/markup-compatibility/2006" xmlns:r="http://schemas.openxmlformats.org/officeDocument/2006/relationships" xmlns:w="http://schemas.openxmlformats.org/wordprocessingml/2006/main" xmlns:w14="http://schemas.microsoft.com/office/word/2010/wordml" xmlns:w15="http://schemas.microsoft.com/office/word/2012/wordml" xmlns:w16se="http://schemas.microsoft.com/office/word/2015/wordml/symex" mc:Ignorable="w14 w15 w16se">
+<w:styles xmlns:mc="http://schemas.openxmlformats.org/markup-compatibility/2006" xmlns:r="http://schemas.openxmlformats.org/officeDocument/2006/relationships" xmlns:w="http://schemas.openxmlformats.org/wordprocessingml/2006/main" xmlns:w14="http://schemas.microsoft.com/office/word/2010/wordml" xmlns:w15="http://schemas.microsoft.com/office/word/2012/wordml" xmlns:w16cid="http://schemas.microsoft.com/office/word/2016/wordml/cid" xmlns:w16se="http://schemas.microsoft.com/office/word/2015/wordml/symex" mc:Ignorable="w14 w15 w16se w16cid">
   <w:docDefaults>
     <w:rPrDefault>
       <w:rPr>
@@ -950,7 +939,7 @@
       </w:pPr>
     </w:pPrDefault>
   </w:docDefaults>
-  <w:latentStyles w:defLockedState="0" w:defUIPriority="99" w:defSemiHidden="0" w:defUnhideWhenUsed="0" w:defQFormat="0" w:count="371">
+  <w:latentStyles w:defLockedState="0" w:defUIPriority="99" w:defSemiHidden="0" w:defUnhideWhenUsed="0" w:defQFormat="0" w:count="376">
     <w:lsdException w:name="Normal" w:uiPriority="0" w:qFormat="1"/>
     <w:lsdException w:name="heading 1" w:uiPriority="9" w:qFormat="1"/>
     <w:lsdException w:name="heading 2" w:semiHidden="1" w:uiPriority="9" w:unhideWhenUsed="1" w:qFormat="1"/>
@@ -1056,7 +1045,6 @@
     <w:lsdException w:name="HTML Sample" w:semiHidden="1" w:unhideWhenUsed="1"/>
     <w:lsdException w:name="HTML Typewriter" w:semiHidden="1" w:unhideWhenUsed="1"/>
     <w:lsdException w:name="HTML Variable" w:semiHidden="1" w:unhideWhenUsed="1"/>
-    <w:lsdException w:name="Normal Table" w:semiHidden="1" w:unhideWhenUsed="1"/>
     <w:lsdException w:name="annotation subject" w:semiHidden="1" w:unhideWhenUsed="1"/>
     <w:lsdException w:name="No List" w:semiHidden="1" w:unhideWhenUsed="1"/>
     <w:lsdException w:name="Outline List 1" w:semiHidden="1" w:unhideWhenUsed="1"/>
@@ -1099,11 +1087,8 @@
     <w:lsdException w:name="Table Contemporary" w:semiHidden="1" w:unhideWhenUsed="1"/>
     <w:lsdException w:name="Table Elegant" w:semiHidden="1" w:unhideWhenUsed="1"/>
     <w:lsdException w:name="Table Professional" w:semiHidden="1" w:unhideWhenUsed="1"/>
-    <w:lsdException w:name="Table Subtle 1" w:semiHidden="1" w:unhideWhenUsed="1"/>
     <w:lsdException w:name="Table Subtle 2" w:semiHidden="1" w:unhideWhenUsed="1"/>
     <w:lsdException w:name="Table Web 1" w:semiHidden="1" w:unhideWhenUsed="1"/>
-    <w:lsdException w:name="Table Web 2" w:semiHidden="1" w:unhideWhenUsed="1"/>
-    <w:lsdException w:name="Table Web 3" w:semiHidden="1" w:unhideWhenUsed="1"/>
     <w:lsdException w:name="Balloon Text" w:semiHidden="1" w:unhideWhenUsed="1"/>
     <w:lsdException w:name="Table Grid" w:uiPriority="39"/>
     <w:lsdException w:name="Table Theme" w:semiHidden="1" w:unhideWhenUsed="1"/>
@@ -1322,21 +1307,26 @@
     <w:lsdException w:name="List Table 5 Dark Accent 6" w:uiPriority="50"/>
     <w:lsdException w:name="List Table 6 Colorful Accent 6" w:uiPriority="51"/>
     <w:lsdException w:name="List Table 7 Colorful Accent 6" w:uiPriority="52"/>
+    <w:lsdException w:name="Mention" w:semiHidden="1" w:unhideWhenUsed="1"/>
+    <w:lsdException w:name="Smart Hyperlink" w:semiHidden="1" w:unhideWhenUsed="1"/>
+    <w:lsdException w:name="Hashtag" w:semiHidden="1" w:unhideWhenUsed="1"/>
+    <w:lsdException w:name="Unresolved Mention" w:semiHidden="1" w:unhideWhenUsed="1"/>
+    <w:lsdException w:name="Smart Link" w:semiHidden="1" w:unhideWhenUsed="1"/>
   </w:latentStyles>
-  <w:style w:type="paragraph" w:default="1" w:styleId="a">
+  <w:style w:type="paragraph" w:default="1" w:styleId="Normal">
     <w:name w:val="Normal"/>
     <w:qFormat/>
     <w:pPr>
       <w:bidi/>
     </w:pPr>
   </w:style>
-  <w:style w:type="character" w:default="1" w:styleId="a0">
+  <w:style w:type="character" w:default="1" w:styleId="DefaultParagraphFont">
     <w:name w:val="Default Paragraph Font"/>
     <w:uiPriority w:val="1"/>
     <w:semiHidden/>
     <w:unhideWhenUsed/>
   </w:style>
-  <w:style w:type="table" w:default="1" w:styleId="a1">
+  <w:style w:type="table" w:default="1" w:styleId="TableNormal">
     <w:name w:val="Normal Table"/>
     <w:uiPriority w:val="99"/>
     <w:semiHidden/>
@@ -1351,15 +1341,15 @@
       </w:tblCellMar>
     </w:tblPr>
   </w:style>
-  <w:style w:type="numbering" w:default="1" w:styleId="a2">
+  <w:style w:type="numbering" w:default="1" w:styleId="NoList">
     <w:name w:val="No List"/>
     <w:uiPriority w:val="99"/>
     <w:semiHidden/>
     <w:unhideWhenUsed/>
   </w:style>
-  <w:style w:type="paragraph" w:styleId="a3">
+  <w:style w:type="paragraph" w:styleId="ListParagraph">
     <w:name w:val="List Paragraph"/>
-    <w:basedOn w:val="a"/>
+    <w:basedOn w:val="Normal"/>
     <w:uiPriority w:val="34"/>
     <w:qFormat/>
     <w:rsid w:val="00526838"/>

</xml_diff>